<commit_message>
fix template dan download file detail
</commit_message>
<xml_diff>
--- a/public/templates/surat_permohonan_moderator.docx
+++ b/public/templates/surat_permohonan_moderator.docx
@@ -5,7 +5,7 @@
     <w:tbl>
       <w:tblPr>
         <w:tblStyle w:val="TableGrid"/>
-        <w:tblW w:w="9303" w:type="dxa"/>
+        <w:tblW w:w="9445" w:type="dxa"/>
         <w:tblInd w:w="-147" w:type="dxa"/>
         <w:tblBorders>
           <w:top w:val="none" w:sz="0" w:space="0" w:color="auto"/>
@@ -19,14 +19,14 @@
         <w:tblLook w:val="04A0" w:firstRow="1" w:lastRow="0" w:firstColumn="1" w:lastColumn="0" w:noHBand="0" w:noVBand="1"/>
       </w:tblPr>
       <w:tblGrid>
-        <w:gridCol w:w="998"/>
+        <w:gridCol w:w="1140"/>
         <w:gridCol w:w="3709"/>
         <w:gridCol w:w="4596"/>
       </w:tblGrid>
       <w:tr>
         <w:tc>
           <w:tcPr>
-            <w:tcW w:w="998" w:type="dxa"/>
+            <w:tcW w:w="1140" w:type="dxa"/>
           </w:tcPr>
           <w:p>
             <w:pPr>
@@ -34,7 +34,6 @@
                 <w:tab w:val="left" w:pos="993"/>
               </w:tabs>
               <w:spacing w:line="288" w:lineRule="auto"/>
-              <w:ind w:right="-107"/>
               <w:jc w:val="both"/>
               <w:rPr>
                 <w:rFonts w:ascii="Arial Nova Cond" w:hAnsi="Arial Nova Cond" w:cstheme="majorBidi"/>
@@ -43,7 +42,6 @@
               </w:rPr>
             </w:pPr>
             <w:proofErr w:type="spellStart"/>
-            <w:proofErr w:type="gramStart"/>
             <w:r>
               <w:rPr>
                 <w:rFonts w:ascii="Arial Nova Cond" w:hAnsi="Arial Nova Cond" w:cstheme="majorBidi"/>
@@ -69,7 +67,6 @@
               </w:rPr>
               <w:t>:</w:t>
             </w:r>
-            <w:proofErr w:type="gramEnd"/>
           </w:p>
         </w:tc>
         <w:tc>
@@ -208,6 +205,14 @@
         </w:rPr>
         <w:tab/>
       </w:r>
+      <w:r>
+        <w:rPr>
+          <w:rFonts w:ascii="Arial Nova Cond" w:hAnsi="Arial Nova Cond" w:cstheme="majorBidi"/>
+          <w:sz w:val="24"/>
+          <w:szCs w:val="24"/>
+        </w:rPr>
+        <w:t xml:space="preserve">  </w:t>
+      </w:r>
       <w:proofErr w:type="spellStart"/>
       <w:r>
         <w:rPr>
@@ -1091,271 +1096,359 @@
         <w:t>:</w:t>
       </w:r>
     </w:p>
-    <w:p>
-      <w:pPr>
-        <w:pStyle w:val="BodyText"/>
-        <w:tabs>
-          <w:tab w:val="left" w:pos="1985"/>
-          <w:tab w:val="left" w:pos="2268"/>
-        </w:tabs>
-        <w:spacing w:before="120" w:line="288" w:lineRule="auto"/>
-        <w:ind w:firstLine="284"/>
-        <w:jc w:val="both"/>
-        <w:rPr>
-          <w:rFonts w:ascii="Arial Nova Cond" w:hAnsi="Arial Nova Cond"/>
-          <w:sz w:val="24"/>
-          <w:szCs w:val="24"/>
-          <w:lang w:val="en-US"/>
-        </w:rPr>
-      </w:pPr>
-      <w:r>
-        <w:rPr>
-          <w:rFonts w:ascii="Arial Nova Cond" w:hAnsi="Arial Nova Cond"/>
-          <w:sz w:val="24"/>
-          <w:szCs w:val="24"/>
-          <w:lang w:val="en-US"/>
-        </w:rPr>
-        <w:t xml:space="preserve">Hari, </w:t>
-      </w:r>
-      <w:proofErr w:type="spellStart"/>
-      <w:r>
-        <w:rPr>
-          <w:rFonts w:ascii="Arial Nova Cond" w:hAnsi="Arial Nova Cond"/>
-          <w:sz w:val="24"/>
-          <w:szCs w:val="24"/>
-          <w:lang w:val="en-US"/>
-        </w:rPr>
-        <w:t>tanggal</w:t>
-      </w:r>
-      <w:proofErr w:type="spellEnd"/>
-      <w:r>
-        <w:rPr>
-          <w:rFonts w:ascii="Arial Nova Cond" w:hAnsi="Arial Nova Cond"/>
-          <w:sz w:val="24"/>
-          <w:szCs w:val="24"/>
-          <w:lang w:val="en-US"/>
-        </w:rPr>
-        <w:tab/>
-        <w:t>:</w:t>
-      </w:r>
-      <w:r>
-        <w:rPr>
-          <w:rFonts w:ascii="Arial Nova Cond" w:hAnsi="Arial Nova Cond"/>
-          <w:sz w:val="24"/>
-          <w:szCs w:val="24"/>
-          <w:lang w:val="en-US"/>
-        </w:rPr>
-        <w:tab/>
-      </w:r>
-      <w:r>
-        <w:rPr>
-          <w:rFonts w:ascii="Arial Nova Cond" w:hAnsi="Arial Nova Cond"/>
-          <w:sz w:val="24"/>
-          <w:szCs w:val="24"/>
-          <w:lang w:val="en-US"/>
-        </w:rPr>
-        <w:t>${</w:t>
-      </w:r>
-      <w:proofErr w:type="spellStart"/>
-      <w:r>
-        <w:rPr>
-          <w:rFonts w:ascii="Arial Nova Cond" w:hAnsi="Arial Nova Cond"/>
-          <w:sz w:val="24"/>
-          <w:szCs w:val="24"/>
-          <w:lang w:val="en-US"/>
-        </w:rPr>
-        <w:t>session_lenght_</w:t>
-      </w:r>
-      <w:r>
-        <w:rPr>
-          <w:rFonts w:ascii="Arial Nova Cond" w:hAnsi="Arial Nova Cond"/>
-          <w:sz w:val="24"/>
-          <w:szCs w:val="24"/>
-          <w:lang w:val="en-US"/>
-        </w:rPr>
-        <w:t>dates</w:t>
-      </w:r>
-      <w:proofErr w:type="spellEnd"/>
-      <w:r>
-        <w:rPr>
-          <w:rFonts w:ascii="Arial Nova Cond" w:hAnsi="Arial Nova Cond"/>
-          <w:sz w:val="24"/>
-          <w:szCs w:val="24"/>
-          <w:lang w:val="en-US"/>
-        </w:rPr>
-        <w:t>}</w:t>
-      </w:r>
-    </w:p>
-    <w:p>
-      <w:pPr>
-        <w:pStyle w:val="BodyText"/>
-        <w:tabs>
-          <w:tab w:val="left" w:pos="1985"/>
-          <w:tab w:val="left" w:pos="2268"/>
-        </w:tabs>
-        <w:spacing w:line="288" w:lineRule="auto"/>
-        <w:ind w:firstLine="284"/>
-        <w:jc w:val="both"/>
-        <w:rPr>
-          <w:rFonts w:ascii="Arial Nova Cond" w:hAnsi="Arial Nova Cond"/>
-          <w:sz w:val="24"/>
-          <w:szCs w:val="24"/>
-          <w:lang w:val="en-US"/>
-        </w:rPr>
-      </w:pPr>
-      <w:r>
-        <w:rPr>
-          <w:rFonts w:ascii="Arial Nova Cond" w:hAnsi="Arial Nova Cond"/>
-          <w:sz w:val="24"/>
-          <w:szCs w:val="24"/>
-          <w:lang w:val="en-US"/>
-        </w:rPr>
-        <w:t>Waktu/jam</w:t>
-      </w:r>
-      <w:r>
-        <w:rPr>
-          <w:rFonts w:ascii="Arial Nova Cond" w:hAnsi="Arial Nova Cond"/>
-          <w:sz w:val="24"/>
-          <w:szCs w:val="24"/>
-          <w:lang w:val="en-US"/>
-        </w:rPr>
-        <w:tab/>
-        <w:t>:</w:t>
-      </w:r>
-      <w:r>
-        <w:rPr>
-          <w:rFonts w:ascii="Arial Nova Cond" w:hAnsi="Arial Nova Cond"/>
-          <w:sz w:val="24"/>
-          <w:szCs w:val="24"/>
-          <w:lang w:val="en-US"/>
-        </w:rPr>
-        <w:tab/>
-      </w:r>
-      <w:r>
-        <w:rPr>
-          <w:rFonts w:ascii="Arial Nova Cond" w:hAnsi="Arial Nova Cond"/>
-          <w:sz w:val="24"/>
-          <w:szCs w:val="24"/>
-          <w:lang w:val="en-US"/>
-        </w:rPr>
-        <w:t>${</w:t>
-      </w:r>
-      <w:proofErr w:type="spellStart"/>
-      <w:r>
-        <w:rPr>
-          <w:rFonts w:ascii="Arial Nova Cond" w:hAnsi="Arial Nova Cond"/>
-          <w:sz w:val="24"/>
-          <w:szCs w:val="24"/>
-          <w:lang w:val="en-US"/>
-        </w:rPr>
-        <w:t>session_lenght_hours</w:t>
-      </w:r>
-      <w:proofErr w:type="spellEnd"/>
-      <w:r>
-        <w:rPr>
-          <w:rFonts w:ascii="Arial Nova Cond" w:hAnsi="Arial Nova Cond"/>
-          <w:sz w:val="24"/>
-          <w:szCs w:val="24"/>
-          <w:lang w:val="en-US"/>
-        </w:rPr>
-        <w:t>}</w:t>
-      </w:r>
-      <w:r>
-        <w:rPr>
-          <w:rFonts w:ascii="Arial Nova Cond" w:hAnsi="Arial Nova Cond"/>
-          <w:sz w:val="24"/>
-          <w:szCs w:val="24"/>
-          <w:lang w:val="en-US"/>
-        </w:rPr>
-        <w:t xml:space="preserve"> WIB</w:t>
-      </w:r>
-    </w:p>
-    <w:p>
-      <w:pPr>
-        <w:pStyle w:val="BodyText"/>
-        <w:tabs>
-          <w:tab w:val="left" w:pos="1985"/>
-          <w:tab w:val="left" w:pos="2268"/>
-        </w:tabs>
-        <w:spacing w:line="288" w:lineRule="auto"/>
-        <w:ind w:firstLine="284"/>
-        <w:jc w:val="both"/>
-        <w:rPr>
-          <w:rFonts w:ascii="Arial Nova Cond" w:hAnsi="Arial Nova Cond"/>
-          <w:sz w:val="24"/>
-          <w:szCs w:val="24"/>
-          <w:lang w:val="en-US"/>
-        </w:rPr>
-      </w:pPr>
-      <w:proofErr w:type="spellStart"/>
-      <w:r>
-        <w:rPr>
-          <w:rFonts w:ascii="Arial Nova Cond" w:hAnsi="Arial Nova Cond"/>
-          <w:sz w:val="24"/>
-          <w:szCs w:val="24"/>
-          <w:lang w:val="en-US"/>
-        </w:rPr>
-        <w:t>Tempat</w:t>
-      </w:r>
-      <w:proofErr w:type="spellEnd"/>
-      <w:r>
-        <w:rPr>
-          <w:rFonts w:ascii="Arial Nova Cond" w:hAnsi="Arial Nova Cond"/>
-          <w:sz w:val="24"/>
-          <w:szCs w:val="24"/>
-          <w:lang w:val="en-US"/>
-        </w:rPr>
-        <w:tab/>
-        <w:t>:</w:t>
-      </w:r>
-      <w:r>
-        <w:rPr>
-          <w:rFonts w:ascii="Arial Nova Cond" w:hAnsi="Arial Nova Cond"/>
-          <w:sz w:val="24"/>
-          <w:szCs w:val="24"/>
-          <w:lang w:val="en-US"/>
-        </w:rPr>
-        <w:tab/>
-      </w:r>
-      <w:r>
-        <w:rPr>
-          <w:rFonts w:ascii="Arial Nova Cond" w:hAnsi="Arial Nova Cond"/>
-          <w:sz w:val="24"/>
-          <w:szCs w:val="24"/>
-          <w:lang w:val="en-US"/>
-        </w:rPr>
-        <w:t>${</w:t>
-      </w:r>
-      <w:proofErr w:type="spellStart"/>
-      <w:r>
-        <w:rPr>
-          <w:rFonts w:ascii="Arial Nova Cond" w:hAnsi="Arial Nova Cond"/>
-          <w:sz w:val="24"/>
-          <w:szCs w:val="24"/>
-          <w:lang w:val="en-US"/>
-        </w:rPr>
-        <w:t>activity_location</w:t>
-      </w:r>
-      <w:proofErr w:type="spellEnd"/>
-      <w:r>
-        <w:rPr>
-          <w:rFonts w:ascii="Arial Nova Cond" w:hAnsi="Arial Nova Cond"/>
-          <w:sz w:val="24"/>
-          <w:szCs w:val="24"/>
-          <w:lang w:val="en-US"/>
-        </w:rPr>
-        <w:t>}</w:t>
-      </w:r>
-      <w:r>
-        <w:rPr>
-          <w:rFonts w:ascii="Arial Nova Cond" w:hAnsi="Arial Nova Cond"/>
-          <w:sz w:val="24"/>
-          <w:szCs w:val="24"/>
-          <w:lang w:val="en-US"/>
-        </w:rPr>
-        <w:t xml:space="preserve"> </w:t>
-      </w:r>
-    </w:p>
+    <w:tbl>
+      <w:tblPr>
+        <w:tblStyle w:val="TableGrid"/>
+        <w:tblW w:w="0" w:type="auto"/>
+        <w:tblInd w:w="137" w:type="dxa"/>
+        <w:tblBorders>
+          <w:top w:val="none" w:sz="0" w:space="0" w:color="auto"/>
+          <w:left w:val="none" w:sz="0" w:space="0" w:color="auto"/>
+          <w:bottom w:val="none" w:sz="0" w:space="0" w:color="auto"/>
+          <w:right w:val="none" w:sz="0" w:space="0" w:color="auto"/>
+          <w:insideH w:val="none" w:sz="0" w:space="0" w:color="auto"/>
+          <w:insideV w:val="none" w:sz="0" w:space="0" w:color="auto"/>
+        </w:tblBorders>
+        <w:tblLayout w:type="fixed"/>
+        <w:tblLook w:val="04A0" w:firstRow="1" w:lastRow="0" w:firstColumn="1" w:lastColumn="0" w:noHBand="0" w:noVBand="1"/>
+      </w:tblPr>
+      <w:tblGrid>
+        <w:gridCol w:w="1661"/>
+        <w:gridCol w:w="324"/>
+        <w:gridCol w:w="6804"/>
+      </w:tblGrid>
+      <w:tr>
+        <w:trPr>
+          <w:trHeight w:val="468"/>
+        </w:trPr>
+        <w:tc>
+          <w:tcPr>
+            <w:tcW w:w="1661" w:type="dxa"/>
+          </w:tcPr>
+          <w:p>
+            <w:pPr>
+              <w:pStyle w:val="BodyText"/>
+              <w:spacing w:before="120" w:line="288" w:lineRule="auto"/>
+              <w:jc w:val="both"/>
+              <w:rPr>
+                <w:rFonts w:ascii="Arial Nova Cond" w:hAnsi="Arial Nova Cond"/>
+                <w:sz w:val="24"/>
+                <w:szCs w:val="24"/>
+                <w:lang w:val="en-US"/>
+              </w:rPr>
+            </w:pPr>
+            <w:r>
+              <w:rPr>
+                <w:rFonts w:ascii="Arial Nova Cond" w:hAnsi="Arial Nova Cond"/>
+                <w:sz w:val="24"/>
+                <w:szCs w:val="24"/>
+                <w:lang w:val="en-US"/>
+              </w:rPr>
+              <w:t xml:space="preserve">Hari, </w:t>
+            </w:r>
+            <w:proofErr w:type="spellStart"/>
+            <w:r>
+              <w:rPr>
+                <w:rFonts w:ascii="Arial Nova Cond" w:hAnsi="Arial Nova Cond"/>
+                <w:sz w:val="24"/>
+                <w:szCs w:val="24"/>
+                <w:lang w:val="en-US"/>
+              </w:rPr>
+              <w:t>tanggal</w:t>
+            </w:r>
+            <w:proofErr w:type="spellEnd"/>
+          </w:p>
+        </w:tc>
+        <w:tc>
+          <w:tcPr>
+            <w:tcW w:w="324" w:type="dxa"/>
+          </w:tcPr>
+          <w:p>
+            <w:pPr>
+              <w:pStyle w:val="BodyText"/>
+              <w:spacing w:before="120" w:line="288" w:lineRule="auto"/>
+              <w:jc w:val="both"/>
+              <w:rPr>
+                <w:rFonts w:ascii="Arial Nova Cond" w:hAnsi="Arial Nova Cond"/>
+                <w:sz w:val="24"/>
+                <w:szCs w:val="24"/>
+                <w:lang w:val="en-US"/>
+              </w:rPr>
+            </w:pPr>
+            <w:r>
+              <w:rPr>
+                <w:rFonts w:ascii="Arial Nova Cond" w:hAnsi="Arial Nova Cond"/>
+                <w:sz w:val="24"/>
+                <w:szCs w:val="24"/>
+                <w:lang w:val="en-US"/>
+              </w:rPr>
+              <w:t>:</w:t>
+            </w:r>
+          </w:p>
+        </w:tc>
+        <w:tc>
+          <w:tcPr>
+            <w:tcW w:w="6804" w:type="dxa"/>
+          </w:tcPr>
+          <w:p>
+            <w:pPr>
+              <w:pStyle w:val="BodyText"/>
+              <w:spacing w:before="120" w:line="288" w:lineRule="auto"/>
+              <w:jc w:val="both"/>
+              <w:rPr>
+                <w:rFonts w:ascii="Arial Nova Cond" w:hAnsi="Arial Nova Cond"/>
+                <w:sz w:val="24"/>
+                <w:szCs w:val="24"/>
+                <w:lang w:val="en-US"/>
+              </w:rPr>
+            </w:pPr>
+            <w:r>
+              <w:rPr>
+                <w:rFonts w:ascii="Arial Nova Cond" w:hAnsi="Arial Nova Cond"/>
+                <w:sz w:val="24"/>
+                <w:szCs w:val="24"/>
+                <w:lang w:val="en-US"/>
+              </w:rPr>
+              <w:t>${</w:t>
+            </w:r>
+            <w:proofErr w:type="spellStart"/>
+            <w:r>
+              <w:rPr>
+                <w:rFonts w:ascii="Arial Nova Cond" w:hAnsi="Arial Nova Cond"/>
+                <w:sz w:val="24"/>
+                <w:szCs w:val="24"/>
+                <w:lang w:val="en-US"/>
+              </w:rPr>
+              <w:t>session_lenght_dates</w:t>
+            </w:r>
+            <w:proofErr w:type="spellEnd"/>
+            <w:r>
+              <w:rPr>
+                <w:rFonts w:ascii="Arial Nova Cond" w:hAnsi="Arial Nova Cond"/>
+                <w:sz w:val="24"/>
+                <w:szCs w:val="24"/>
+                <w:lang w:val="en-US"/>
+              </w:rPr>
+              <w:t>}</w:t>
+            </w:r>
+          </w:p>
+        </w:tc>
+      </w:tr>
+      <w:tr>
+        <w:trPr>
+          <w:trHeight w:val="468"/>
+        </w:trPr>
+        <w:tc>
+          <w:tcPr>
+            <w:tcW w:w="1661" w:type="dxa"/>
+          </w:tcPr>
+          <w:p>
+            <w:pPr>
+              <w:pStyle w:val="BodyText"/>
+              <w:spacing w:before="120" w:line="288" w:lineRule="auto"/>
+              <w:jc w:val="both"/>
+              <w:rPr>
+                <w:rFonts w:ascii="Arial Nova Cond" w:hAnsi="Arial Nova Cond"/>
+                <w:sz w:val="24"/>
+                <w:szCs w:val="24"/>
+                <w:lang w:val="en-US"/>
+              </w:rPr>
+            </w:pPr>
+            <w:r>
+              <w:rPr>
+                <w:rFonts w:ascii="Arial Nova Cond" w:hAnsi="Arial Nova Cond"/>
+                <w:sz w:val="24"/>
+                <w:szCs w:val="24"/>
+                <w:lang w:val="en-US"/>
+              </w:rPr>
+              <w:t>Waktu/jam</w:t>
+            </w:r>
+          </w:p>
+        </w:tc>
+        <w:tc>
+          <w:tcPr>
+            <w:tcW w:w="324" w:type="dxa"/>
+          </w:tcPr>
+          <w:p>
+            <w:pPr>
+              <w:pStyle w:val="BodyText"/>
+              <w:spacing w:before="120" w:line="288" w:lineRule="auto"/>
+              <w:jc w:val="both"/>
+              <w:rPr>
+                <w:rFonts w:ascii="Arial Nova Cond" w:hAnsi="Arial Nova Cond"/>
+                <w:sz w:val="24"/>
+                <w:szCs w:val="24"/>
+                <w:lang w:val="en-US"/>
+              </w:rPr>
+            </w:pPr>
+            <w:r>
+              <w:rPr>
+                <w:rFonts w:ascii="Arial Nova Cond" w:hAnsi="Arial Nova Cond"/>
+                <w:sz w:val="24"/>
+                <w:szCs w:val="24"/>
+                <w:lang w:val="en-US"/>
+              </w:rPr>
+              <w:t>:</w:t>
+            </w:r>
+          </w:p>
+        </w:tc>
+        <w:tc>
+          <w:tcPr>
+            <w:tcW w:w="6804" w:type="dxa"/>
+          </w:tcPr>
+          <w:p>
+            <w:pPr>
+              <w:pStyle w:val="BodyText"/>
+              <w:spacing w:before="120" w:line="288" w:lineRule="auto"/>
+              <w:jc w:val="both"/>
+              <w:rPr>
+                <w:rFonts w:ascii="Arial Nova Cond" w:hAnsi="Arial Nova Cond"/>
+                <w:sz w:val="24"/>
+                <w:szCs w:val="24"/>
+                <w:lang w:val="en-US"/>
+              </w:rPr>
+            </w:pPr>
+            <w:r>
+              <w:rPr>
+                <w:rFonts w:ascii="Arial Nova Cond" w:hAnsi="Arial Nova Cond"/>
+                <w:sz w:val="24"/>
+                <w:szCs w:val="24"/>
+                <w:lang w:val="en-US"/>
+              </w:rPr>
+              <w:t>${</w:t>
+            </w:r>
+            <w:proofErr w:type="spellStart"/>
+            <w:r>
+              <w:rPr>
+                <w:rFonts w:ascii="Arial Nova Cond" w:hAnsi="Arial Nova Cond"/>
+                <w:sz w:val="24"/>
+                <w:szCs w:val="24"/>
+                <w:lang w:val="en-US"/>
+              </w:rPr>
+              <w:t>session_lenght_hours</w:t>
+            </w:r>
+            <w:proofErr w:type="spellEnd"/>
+            <w:r>
+              <w:rPr>
+                <w:rFonts w:ascii="Arial Nova Cond" w:hAnsi="Arial Nova Cond"/>
+                <w:sz w:val="24"/>
+                <w:szCs w:val="24"/>
+                <w:lang w:val="en-US"/>
+              </w:rPr>
+              <w:t>} WIB</w:t>
+            </w:r>
+          </w:p>
+        </w:tc>
+      </w:tr>
+      <w:tr>
+        <w:trPr>
+          <w:trHeight w:val="469"/>
+        </w:trPr>
+        <w:tc>
+          <w:tcPr>
+            <w:tcW w:w="1661" w:type="dxa"/>
+          </w:tcPr>
+          <w:p>
+            <w:pPr>
+              <w:pStyle w:val="BodyText"/>
+              <w:spacing w:before="120" w:line="288" w:lineRule="auto"/>
+              <w:jc w:val="both"/>
+              <w:rPr>
+                <w:rFonts w:ascii="Arial Nova Cond" w:hAnsi="Arial Nova Cond"/>
+                <w:sz w:val="24"/>
+                <w:szCs w:val="24"/>
+                <w:lang w:val="en-US"/>
+              </w:rPr>
+            </w:pPr>
+            <w:proofErr w:type="spellStart"/>
+            <w:r>
+              <w:rPr>
+                <w:rFonts w:ascii="Arial Nova Cond" w:hAnsi="Arial Nova Cond"/>
+                <w:sz w:val="24"/>
+                <w:szCs w:val="24"/>
+                <w:lang w:val="en-US"/>
+              </w:rPr>
+              <w:t>Tempat</w:t>
+            </w:r>
+            <w:proofErr w:type="spellEnd"/>
+          </w:p>
+        </w:tc>
+        <w:tc>
+          <w:tcPr>
+            <w:tcW w:w="324" w:type="dxa"/>
+          </w:tcPr>
+          <w:p>
+            <w:pPr>
+              <w:pStyle w:val="BodyText"/>
+              <w:spacing w:before="120" w:line="288" w:lineRule="auto"/>
+              <w:jc w:val="both"/>
+              <w:rPr>
+                <w:rFonts w:ascii="Arial Nova Cond" w:hAnsi="Arial Nova Cond"/>
+                <w:sz w:val="24"/>
+                <w:szCs w:val="24"/>
+                <w:lang w:val="en-US"/>
+              </w:rPr>
+            </w:pPr>
+            <w:r>
+              <w:rPr>
+                <w:rFonts w:ascii="Arial Nova Cond" w:hAnsi="Arial Nova Cond"/>
+                <w:sz w:val="24"/>
+                <w:szCs w:val="24"/>
+                <w:lang w:val="en-US"/>
+              </w:rPr>
+              <w:t>:</w:t>
+            </w:r>
+          </w:p>
+        </w:tc>
+        <w:tc>
+          <w:tcPr>
+            <w:tcW w:w="6804" w:type="dxa"/>
+          </w:tcPr>
+          <w:p>
+            <w:pPr>
+              <w:pStyle w:val="BodyText"/>
+              <w:spacing w:before="120" w:line="288" w:lineRule="auto"/>
+              <w:jc w:val="both"/>
+              <w:rPr>
+                <w:rFonts w:ascii="Arial Nova Cond" w:hAnsi="Arial Nova Cond"/>
+                <w:sz w:val="24"/>
+                <w:szCs w:val="24"/>
+                <w:lang w:val="en-US"/>
+              </w:rPr>
+            </w:pPr>
+            <w:r>
+              <w:rPr>
+                <w:rFonts w:ascii="Arial Nova Cond" w:hAnsi="Arial Nova Cond"/>
+                <w:sz w:val="24"/>
+                <w:szCs w:val="24"/>
+                <w:lang w:val="en-US"/>
+              </w:rPr>
+              <w:t>${</w:t>
+            </w:r>
+            <w:proofErr w:type="spellStart"/>
+            <w:r>
+              <w:rPr>
+                <w:rFonts w:ascii="Arial Nova Cond" w:hAnsi="Arial Nova Cond"/>
+                <w:sz w:val="24"/>
+                <w:szCs w:val="24"/>
+                <w:lang w:val="en-US"/>
+              </w:rPr>
+              <w:t>activity_location</w:t>
+            </w:r>
+            <w:proofErr w:type="spellEnd"/>
+            <w:r>
+              <w:rPr>
+                <w:rFonts w:ascii="Arial Nova Cond" w:hAnsi="Arial Nova Cond"/>
+                <w:sz w:val="24"/>
+                <w:szCs w:val="24"/>
+                <w:lang w:val="en-US"/>
+              </w:rPr>
+              <w:t>}</w:t>
+            </w:r>
+          </w:p>
+        </w:tc>
+      </w:tr>
+    </w:tbl>
     <w:p>
       <w:pPr>
         <w:spacing w:before="120" w:after="0" w:line="288" w:lineRule="auto"/>

</xml_diff>